<commit_message>
Daily and SQL :meat_on_bone:
</commit_message>
<xml_diff>
--- a/4.Sem Exam/Report/Daily report.docx
+++ b/4.Sem Exam/Report/Daily report.docx
@@ -126,21 +126,7 @@
         <w:rPr>
           <w:lang w:val="en-US"/>
         </w:rPr>
-        <w:t xml:space="preserve"> to make </w:t>
-      </w:r>
-      <w:proofErr w:type="gramStart"/>
-      <w:r>
-        <w:rPr>
-          <w:lang w:val="en-US"/>
-        </w:rPr>
-        <w:t>a</w:t>
-      </w:r>
-      <w:proofErr w:type="gramEnd"/>
-      <w:r>
-        <w:rPr>
-          <w:lang w:val="en-US"/>
-        </w:rPr>
-        <w:t xml:space="preserve"> e02 dictionary, so that when we read the file in and saved it into the database that we knew what the different numbers </w:t>
+        <w:t xml:space="preserve"> to make a e02 dictionary, so that when we read the file in and saved it into the database that we knew what the different numbers </w:t>
       </w:r>
       <w:r>
         <w:rPr>
@@ -413,21 +399,7 @@
         <w:rPr>
           <w:lang w:val="en-US"/>
         </w:rPr>
-        <w:t xml:space="preserve">As we made the Domain model on the board we started to make it in </w:t>
-      </w:r>
-      <w:proofErr w:type="spellStart"/>
-      <w:r>
-        <w:rPr>
-          <w:lang w:val="en-US"/>
-        </w:rPr>
-        <w:t>Astah</w:t>
-      </w:r>
-      <w:proofErr w:type="spellEnd"/>
-      <w:r>
-        <w:rPr>
-          <w:lang w:val="en-US"/>
-        </w:rPr>
-        <w:t xml:space="preserve"> and made the Design diagram as well for the project. </w:t>
+        <w:t xml:space="preserve">As we made the Domain model on the board we started to make it in Astah and made the Design diagram as well for the project. </w:t>
       </w:r>
     </w:p>
     <w:p>
@@ -601,21 +573,7 @@
         <w:rPr>
           <w:lang w:val="en-US"/>
         </w:rPr>
-        <w:t xml:space="preserve">Asger made the ER Diagram form the Database, and created the SQL, creating the Tables and </w:t>
-      </w:r>
-      <w:proofErr w:type="gramStart"/>
-      <w:r>
-        <w:rPr>
-          <w:lang w:val="en-US"/>
-        </w:rPr>
-        <w:t>1</w:t>
-      </w:r>
-      <w:proofErr w:type="gramEnd"/>
-      <w:r>
-        <w:rPr>
-          <w:lang w:val="en-US"/>
-        </w:rPr>
-        <w:t xml:space="preserve"> of the stores procedures, </w:t>
+        <w:t xml:space="preserve">Asger made the ER Diagram form the Database, and created the SQL, creating the Tables and 1 of the stores procedures, </w:t>
       </w:r>
       <w:r>
         <w:rPr>
@@ -875,49 +833,47 @@
         <w:br/>
         <w:t xml:space="preserve">Stores Procedures for recreating an order Confirmation from the database. </w:t>
       </w:r>
+    </w:p>
+    <w:p>
+      <w:pPr>
+        <w:rPr>
+          <w:lang w:val="en-US"/>
+        </w:rPr>
+      </w:pPr>
+      <w:r>
+        <w:rPr>
+          <w:lang w:val="en-US"/>
+        </w:rPr>
+        <w:t xml:space="preserve">The Restful service was made and removed all the socket things from trello. </w:t>
+      </w:r>
+    </w:p>
+    <w:p>
+      <w:pPr>
+        <w:rPr>
+          <w:lang w:val="en-US"/>
+        </w:rPr>
+      </w:pPr>
+      <w:r>
+        <w:rPr>
+          <w:lang w:val="en-US"/>
+        </w:rPr>
+        <w:t xml:space="preserve">The restful was created but couldn’t get connection. </w:t>
+      </w:r>
+    </w:p>
+    <w:p>
+      <w:pPr>
+        <w:rPr>
+          <w:lang w:val="en-US"/>
+        </w:rPr>
+      </w:pPr>
+      <w:r>
+        <w:rPr>
+          <w:lang w:val="en-US"/>
+        </w:rPr>
+        <w:t>Had some problems with the SQL cos we didn’t want to make 7 procedures to recreate the Order Confirmation but wanted only to make ONE call, but we will work on it tomorrow and hopefully be completed with the Database SQL part and only need the DB Handler</w:t>
+      </w:r>
       <w:bookmarkStart w:id="0" w:name="_GoBack"/>
       <w:bookmarkEnd w:id="0"/>
-    </w:p>
-    <w:p>
-      <w:pPr>
-        <w:rPr>
-          <w:lang w:val="en-US"/>
-        </w:rPr>
-      </w:pPr>
-      <w:r>
-        <w:rPr>
-          <w:lang w:val="en-US"/>
-        </w:rPr>
-        <w:t xml:space="preserve">The Restful service </w:t>
-      </w:r>
-      <w:proofErr w:type="gramStart"/>
-      <w:r>
-        <w:rPr>
-          <w:lang w:val="en-US"/>
-        </w:rPr>
-        <w:t>was made</w:t>
-      </w:r>
-      <w:proofErr w:type="gramEnd"/>
-      <w:r>
-        <w:rPr>
-          <w:lang w:val="en-US"/>
-        </w:rPr>
-        <w:t xml:space="preserve"> and removed all the socket things from </w:t>
-      </w:r>
-      <w:proofErr w:type="spellStart"/>
-      <w:r>
-        <w:rPr>
-          <w:lang w:val="en-US"/>
-        </w:rPr>
-        <w:t>trello</w:t>
-      </w:r>
-      <w:proofErr w:type="spellEnd"/>
-      <w:r>
-        <w:rPr>
-          <w:lang w:val="en-US"/>
-        </w:rPr>
-        <w:t xml:space="preserve">. </w:t>
-      </w:r>
     </w:p>
     <w:p>
       <w:pPr>

</xml_diff>

<commit_message>
Dayli report and SQL Error :anger:
</commit_message>
<xml_diff>
--- a/4.Sem Exam/Report/Daily report.docx
+++ b/4.Sem Exam/Report/Daily report.docx
@@ -1061,88 +1061,170 @@
         </w:rPr>
         <w:t>Found a solution for our problem yesterday with the information from the Database to recreate the Order Confirmation.</w:t>
       </w:r>
+    </w:p>
+    <w:p>
+      <w:pPr>
+        <w:rPr>
+          <w:lang w:val="en-US"/>
+        </w:rPr>
+      </w:pPr>
+      <w:r>
+        <w:rPr>
+          <w:lang w:val="en-US"/>
+        </w:rPr>
+        <w:t>Made a View that solved our problem and we now can pick out the info we need from the DB, and made a small SQL code that fills out th</w:t>
+      </w:r>
+      <w:r>
+        <w:rPr>
+          <w:lang w:val="en-US"/>
+        </w:rPr>
+        <w:t>e Zip table with five</w:t>
+      </w:r>
+      <w:r>
+        <w:rPr>
+          <w:lang w:val="en-US"/>
+        </w:rPr>
+        <w:t xml:space="preserve"> </w:t>
+      </w:r>
+      <w:r>
+        <w:rPr>
+          <w:lang w:val="en-US"/>
+        </w:rPr>
+        <w:t>Zip codes</w:t>
+      </w:r>
+      <w:r>
+        <w:rPr>
+          <w:lang w:val="en-US"/>
+        </w:rPr>
+        <w:t xml:space="preserve"> and towns. </w:t>
+      </w:r>
+    </w:p>
+    <w:p>
+      <w:pPr>
+        <w:rPr>
+          <w:lang w:val="en-US"/>
+        </w:rPr>
+      </w:pPr>
+      <w:r>
+        <w:rPr>
+          <w:lang w:val="en-US"/>
+        </w:rPr>
+        <w:t xml:space="preserve">The restful Service got a connection and showed the order </w:t>
+      </w:r>
+    </w:p>
+    <w:p>
+      <w:pPr>
+        <w:rPr>
+          <w:lang w:val="en-US"/>
+        </w:rPr>
+      </w:pPr>
+      <w:r>
+        <w:rPr>
+          <w:lang w:val="en-US"/>
+        </w:rPr>
+        <w:t xml:space="preserve">Made some getters for the Database server so that we also can get the information from the DB. Needs still to </w:t>
+      </w:r>
+      <w:proofErr w:type="gramStart"/>
+      <w:r>
+        <w:rPr>
+          <w:lang w:val="en-US"/>
+        </w:rPr>
+        <w:t>be tested</w:t>
+      </w:r>
+      <w:proofErr w:type="gramEnd"/>
+      <w:r>
+        <w:rPr>
+          <w:lang w:val="en-US"/>
+        </w:rPr>
+        <w:t xml:space="preserve"> if we can get the connection and get the data out. </w:t>
+      </w:r>
+    </w:p>
+    <w:p>
+      <w:pPr>
+        <w:rPr>
+          <w:lang w:val="en-US"/>
+        </w:rPr>
+      </w:pPr>
+      <w:r>
+        <w:rPr>
+          <w:lang w:val="en-US"/>
+        </w:rPr>
+        <w:t>Started working on the GUI for the Office where they can upload the e02 file as well as see the Order Overview</w:t>
+      </w:r>
+      <w:r>
+        <w:rPr>
+          <w:lang w:val="en-US"/>
+        </w:rPr>
+        <w:t xml:space="preserve"> without a tablet (hopefully?</w:t>
+      </w:r>
+      <w:proofErr w:type="gramStart"/>
+      <w:r>
+        <w:rPr>
+          <w:lang w:val="en-US"/>
+        </w:rPr>
+        <w:t>) .</w:t>
+      </w:r>
+      <w:proofErr w:type="gramEnd"/>
+    </w:p>
+    <w:p>
+      <w:pPr>
+        <w:rPr>
+          <w:lang w:val="en-US"/>
+        </w:rPr>
+      </w:pPr>
+      <w:r>
+        <w:rPr>
+          <w:lang w:val="en-US"/>
+        </w:rPr>
+        <w:t xml:space="preserve">Did some correction with the DBHandler with the </w:t>
+      </w:r>
+      <w:r>
+        <w:rPr>
+          <w:lang w:val="en-US"/>
+        </w:rPr>
+        <w:t>Delivery Week</w:t>
+      </w:r>
+      <w:r>
+        <w:rPr>
+          <w:lang w:val="en-US"/>
+        </w:rPr>
+        <w:t>.</w:t>
+      </w:r>
+    </w:p>
+    <w:p>
+      <w:pPr>
+        <w:rPr>
+          <w:lang w:val="en-US"/>
+        </w:rPr>
+      </w:pPr>
+      <w:r>
+        <w:rPr>
+          <w:lang w:val="en-US"/>
+        </w:rPr>
+        <w:t xml:space="preserve">Forgot to have “check” marks in the DB to show how far the various stations are, as well as </w:t>
+      </w:r>
+      <w:proofErr w:type="gramStart"/>
+      <w:r>
+        <w:rPr>
+          <w:lang w:val="en-US"/>
+        </w:rPr>
+        <w:t>that</w:t>
+      </w:r>
+      <w:proofErr w:type="gramEnd"/>
+      <w:r>
+        <w:rPr>
+          <w:lang w:val="en-US"/>
+        </w:rPr>
+        <w:t xml:space="preserve"> the order table should have links for the Blueprints</w:t>
+      </w:r>
+      <w:r>
+        <w:rPr>
+          <w:lang w:val="en-US"/>
+        </w:rPr>
+        <w:t xml:space="preserve">, but where fast created and made. </w:t>
+      </w:r>
       <w:bookmarkStart w:id="0" w:name="_GoBack"/>
       <w:bookmarkEnd w:id="0"/>
-    </w:p>
-    <w:p>
-      <w:pPr>
-        <w:rPr>
-          <w:lang w:val="en-US"/>
-        </w:rPr>
-      </w:pPr>
-      <w:r>
-        <w:rPr>
-          <w:lang w:val="en-US"/>
-        </w:rPr>
-        <w:t xml:space="preserve">Made a View that solved our problem and we now can pick out the info we need from the DB, and made a small SQL code that fills out the Zip table with 5 </w:t>
-      </w:r>
-      <w:proofErr w:type="spellStart"/>
-      <w:r>
-        <w:rPr>
-          <w:lang w:val="en-US"/>
-        </w:rPr>
-        <w:t>Zipcodes</w:t>
-      </w:r>
-      <w:proofErr w:type="spellEnd"/>
-      <w:r>
-        <w:rPr>
-          <w:lang w:val="en-US"/>
-        </w:rPr>
-        <w:t xml:space="preserve"> and towns. </w:t>
-      </w:r>
-    </w:p>
-    <w:p>
-      <w:pPr>
-        <w:rPr>
-          <w:lang w:val="en-US"/>
-        </w:rPr>
-      </w:pPr>
-      <w:r>
-        <w:rPr>
-          <w:lang w:val="en-US"/>
-        </w:rPr>
-        <w:t xml:space="preserve">The restful Service got a connection and showed the order </w:t>
-      </w:r>
-    </w:p>
-    <w:p>
-      <w:pPr>
-        <w:rPr>
-          <w:lang w:val="en-US"/>
-        </w:rPr>
-      </w:pPr>
-      <w:r>
-        <w:rPr>
-          <w:lang w:val="en-US"/>
-        </w:rPr>
-        <w:t xml:space="preserve">Made some getters for the Database server so that we also can get the information from the DB. Needs still to </w:t>
-      </w:r>
-      <w:proofErr w:type="gramStart"/>
-      <w:r>
-        <w:rPr>
-          <w:lang w:val="en-US"/>
-        </w:rPr>
-        <w:t>be tested</w:t>
-      </w:r>
-      <w:proofErr w:type="gramEnd"/>
-      <w:r>
-        <w:rPr>
-          <w:lang w:val="en-US"/>
-        </w:rPr>
-        <w:t xml:space="preserve"> if we can get the connection and get the data out. </w:t>
-      </w:r>
-    </w:p>
-    <w:p>
-      <w:pPr>
-        <w:rPr>
-          <w:lang w:val="en-US"/>
-        </w:rPr>
-      </w:pPr>
-      <w:r>
-        <w:rPr>
-          <w:lang w:val="en-US"/>
-        </w:rPr>
-        <w:t xml:space="preserve">Started working on the GUI for the Office where they can upload the e02 file as well as see the Order Overview without a tablet (hopefully?)  </w:t>
-      </w:r>
     </w:p>
     <w:p>
       <w:pPr>

</xml_diff>

<commit_message>
GUI and daily! :meat_on_bone:
</commit_message>
<xml_diff>
--- a/4.Sem Exam/Report/Daily report.docx
+++ b/4.Sem Exam/Report/Daily report.docx
@@ -1260,15 +1260,198 @@
         </w:rPr>
         <w:t xml:space="preserve">We needed the socket connection back so that we were able to send the PDF file and pictures to the fileserver. </w:t>
       </w:r>
+    </w:p>
+    <w:p>
+      <w:pPr>
+        <w:rPr>
+          <w:lang w:val="en-US"/>
+        </w:rPr>
+      </w:pPr>
+    </w:p>
+    <w:p>
+      <w:pPr>
+        <w:pStyle w:val="Overskrift2"/>
+        <w:rPr>
+          <w:lang w:val="en-US"/>
+        </w:rPr>
+      </w:pPr>
+      <w:r>
+        <w:rPr>
+          <w:lang w:val="en-US"/>
+        </w:rPr>
+        <w:t>The 27</w:t>
+      </w:r>
+      <w:r>
+        <w:rPr>
+          <w:vertAlign w:val="superscript"/>
+          <w:lang w:val="en-US"/>
+        </w:rPr>
+        <w:t>th</w:t>
+      </w:r>
+      <w:r>
+        <w:rPr>
+          <w:lang w:val="en-US"/>
+        </w:rPr>
+        <w:t xml:space="preserve"> May</w:t>
+      </w:r>
+    </w:p>
+    <w:p>
+      <w:pPr>
+        <w:rPr>
+          <w:lang w:val="en-US"/>
+        </w:rPr>
+      </w:pPr>
+      <w:r>
+        <w:rPr>
+          <w:lang w:val="en-US"/>
+        </w:rPr>
+        <w:t xml:space="preserve">Solved the SQL problem and made it work, so the SQL DB, and the SERVER DB is completed, needs to be tested with the e02 file so we had gotten </w:t>
+      </w:r>
+      <w:proofErr w:type="gramStart"/>
+      <w:r>
+        <w:rPr>
+          <w:lang w:val="en-US"/>
+        </w:rPr>
+        <w:t>2</w:t>
+      </w:r>
+      <w:proofErr w:type="gramEnd"/>
+      <w:r>
+        <w:rPr>
+          <w:lang w:val="en-US"/>
+        </w:rPr>
+        <w:t xml:space="preserve"> more programming goals done on </w:t>
+      </w:r>
+      <w:proofErr w:type="spellStart"/>
+      <w:r>
+        <w:rPr>
+          <w:lang w:val="en-US"/>
+        </w:rPr>
+        <w:t>trello</w:t>
+      </w:r>
+      <w:proofErr w:type="spellEnd"/>
+      <w:r>
+        <w:rPr>
+          <w:lang w:val="en-US"/>
+        </w:rPr>
+        <w:t>.</w:t>
+      </w:r>
+    </w:p>
+    <w:p>
+      <w:pPr>
+        <w:rPr>
+          <w:lang w:val="en-US"/>
+        </w:rPr>
+      </w:pPr>
+      <w:r>
+        <w:rPr>
+          <w:lang w:val="en-US"/>
+        </w:rPr>
+        <w:t xml:space="preserve">Socket connection is </w:t>
+      </w:r>
+      <w:proofErr w:type="gramStart"/>
+      <w:r>
+        <w:rPr>
+          <w:lang w:val="en-US"/>
+        </w:rPr>
+        <w:t>getting</w:t>
+      </w:r>
+      <w:proofErr w:type="gramEnd"/>
+      <w:r>
+        <w:rPr>
+          <w:lang w:val="en-US"/>
+        </w:rPr>
+        <w:t xml:space="preserve"> more worked at by Kristian and might get some help by Asger.</w:t>
+      </w:r>
+    </w:p>
+    <w:p>
+      <w:pPr>
+        <w:rPr>
+          <w:lang w:val="en-US"/>
+        </w:rPr>
+      </w:pPr>
+      <w:r>
+        <w:rPr>
+          <w:lang w:val="en-US"/>
+        </w:rPr>
+        <w:t xml:space="preserve">Kevin is home sick, but still working with the android app so we can have something done </w:t>
+      </w:r>
+      <w:proofErr w:type="spellStart"/>
+      <w:r>
+        <w:rPr>
+          <w:lang w:val="en-US"/>
+        </w:rPr>
+        <w:t>soom</w:t>
+      </w:r>
+      <w:proofErr w:type="spellEnd"/>
+      <w:r>
+        <w:rPr>
+          <w:lang w:val="en-US"/>
+        </w:rPr>
+        <w:t xml:space="preserve"> and maybe test it soon so that we can see how much more we need to be able to show a demo and a prototype of the program. </w:t>
+      </w:r>
+      <w:r>
+        <w:rPr>
+          <w:lang w:val="en-US"/>
+        </w:rPr>
+        <w:t xml:space="preserve"> </w:t>
+      </w:r>
+    </w:p>
+    <w:p>
+      <w:pPr>
+        <w:rPr>
+          <w:lang w:val="en-US"/>
+        </w:rPr>
+      </w:pPr>
+      <w:r>
+        <w:rPr>
+          <w:lang w:val="en-US"/>
+        </w:rPr>
+        <w:lastRenderedPageBreak/>
+        <w:t>Remembers we need to write down Method description in our Server program</w:t>
+      </w:r>
+      <w:r>
+        <w:rPr>
+          <w:lang w:val="en-US"/>
+        </w:rPr>
+        <w:t>.</w:t>
+      </w:r>
+      <w:r>
+        <w:rPr>
+          <w:lang w:val="en-US"/>
+        </w:rPr>
+        <w:br/>
+        <w:t xml:space="preserve">Asger </w:t>
+      </w:r>
+      <w:proofErr w:type="spellStart"/>
+      <w:r>
+        <w:rPr>
+          <w:lang w:val="en-US"/>
+        </w:rPr>
+        <w:t>startet</w:t>
+      </w:r>
+      <w:proofErr w:type="spellEnd"/>
+      <w:r>
+        <w:rPr>
+          <w:lang w:val="en-US"/>
+        </w:rPr>
+        <w:t xml:space="preserve"> working on the GUI for the office so that they can load the e02 file as well the blueprint and </w:t>
+      </w:r>
+      <w:proofErr w:type="spellStart"/>
+      <w:r>
+        <w:rPr>
+          <w:lang w:val="en-US"/>
+        </w:rPr>
+        <w:t>reqiosition</w:t>
+      </w:r>
+      <w:proofErr w:type="spellEnd"/>
+      <w:r>
+        <w:rPr>
+          <w:lang w:val="en-US"/>
+        </w:rPr>
+        <w:t xml:space="preserve">. </w:t>
+      </w:r>
       <w:bookmarkStart w:id="0" w:name="_GoBack"/>
       <w:bookmarkEnd w:id="0"/>
-    </w:p>
-    <w:p>
-      <w:pPr>
-        <w:rPr>
-          <w:lang w:val="en-US"/>
-        </w:rPr>
-      </w:pPr>
     </w:p>
     <w:p>
       <w:pPr>

</xml_diff>

<commit_message>
SQL Fix, Office GUI + SOCKET :meat_on_bone:
</commit_message>
<xml_diff>
--- a/4.Sem Exam/Report/Daily report.docx
+++ b/4.Sem Exam/Report/Daily report.docx
@@ -126,21 +126,7 @@
         <w:rPr>
           <w:lang w:val="en-US"/>
         </w:rPr>
-        <w:t xml:space="preserve"> to make </w:t>
-      </w:r>
-      <w:proofErr w:type="gramStart"/>
-      <w:r>
-        <w:rPr>
-          <w:lang w:val="en-US"/>
-        </w:rPr>
-        <w:t>a</w:t>
-      </w:r>
-      <w:proofErr w:type="gramEnd"/>
-      <w:r>
-        <w:rPr>
-          <w:lang w:val="en-US"/>
-        </w:rPr>
-        <w:t xml:space="preserve"> e02 dictionary, so that when we read the file in and saved it into the database that we knew what the different numbers </w:t>
+        <w:t xml:space="preserve"> to make a e02 dictionary, so that when we read the file in and saved it into the database that we knew what the different numbers </w:t>
       </w:r>
       <w:r>
         <w:rPr>
@@ -193,41 +179,20 @@
         <w:rPr>
           <w:lang w:val="en-US"/>
         </w:rPr>
-        <w:t xml:space="preserve">We finished up on the User stories. We made </w:t>
-      </w:r>
-      <w:proofErr w:type="gramStart"/>
-      <w:r>
-        <w:rPr>
-          <w:lang w:val="en-US"/>
-        </w:rPr>
-        <w:t>3</w:t>
-      </w:r>
-      <w:proofErr w:type="gramEnd"/>
-      <w:r>
-        <w:rPr>
-          <w:lang w:val="en-US"/>
-        </w:rPr>
-        <w:t xml:space="preserve"> of them today, thinking about making the use cases now for the user stories. </w:t>
-      </w:r>
-    </w:p>
-    <w:p>
-      <w:pPr>
-        <w:rPr>
-          <w:lang w:val="en-US"/>
-        </w:rPr>
-      </w:pPr>
-      <w:r>
-        <w:rPr>
-          <w:lang w:val="en-US"/>
-        </w:rPr>
-        <w:t xml:space="preserve">We started on a use case and created the first and made a draft for the </w:t>
-      </w:r>
-      <w:proofErr w:type="gramStart"/>
-      <w:r>
-        <w:rPr>
-          <w:lang w:val="en-US"/>
-        </w:rPr>
-        <w:t>2</w:t>
+        <w:t xml:space="preserve">We finished up on the User stories. We made 3 of them today, thinking about making the use cases now for the user stories. </w:t>
+      </w:r>
+    </w:p>
+    <w:p>
+      <w:pPr>
+        <w:rPr>
+          <w:lang w:val="en-US"/>
+        </w:rPr>
+      </w:pPr>
+      <w:r>
+        <w:rPr>
+          <w:lang w:val="en-US"/>
+        </w:rPr>
+        <w:t>We started on a use case and created the first and made a draft for the 2</w:t>
       </w:r>
       <w:r>
         <w:rPr>
@@ -236,7 +201,6 @@
         </w:rPr>
         <w:t>nd</w:t>
       </w:r>
-      <w:proofErr w:type="gramEnd"/>
       <w:r>
         <w:rPr>
           <w:lang w:val="en-US"/>
@@ -294,16 +258,8 @@
         <w:rPr>
           <w:lang w:val="en-US"/>
         </w:rPr>
-        <w:t xml:space="preserve">we made </w:t>
-      </w:r>
-      <w:proofErr w:type="gramStart"/>
-      <w:r>
-        <w:rPr>
-          <w:lang w:val="en-US"/>
-        </w:rPr>
-        <w:t>6</w:t>
-      </w:r>
-      <w:proofErr w:type="gramEnd"/>
+        <w:t>we made 6</w:t>
+      </w:r>
       <w:r>
         <w:rPr>
           <w:lang w:val="en-US"/>
@@ -405,21 +361,7 @@
         <w:rPr>
           <w:lang w:val="en-US"/>
         </w:rPr>
-        <w:t xml:space="preserve">We finished off our remaining </w:t>
-      </w:r>
-      <w:proofErr w:type="gramStart"/>
-      <w:r>
-        <w:rPr>
-          <w:lang w:val="en-US"/>
-        </w:rPr>
-        <w:t>2</w:t>
-      </w:r>
-      <w:proofErr w:type="gramEnd"/>
-      <w:r>
-        <w:rPr>
-          <w:lang w:val="en-US"/>
-        </w:rPr>
-        <w:t xml:space="preserve"> </w:t>
+        <w:t xml:space="preserve">We finished off our remaining 2 </w:t>
       </w:r>
       <w:r>
         <w:rPr>
@@ -457,35 +399,7 @@
         <w:rPr>
           <w:lang w:val="en-US"/>
         </w:rPr>
-        <w:t xml:space="preserve">As we made the Domain model on the </w:t>
-      </w:r>
-      <w:proofErr w:type="gramStart"/>
-      <w:r>
-        <w:rPr>
-          <w:lang w:val="en-US"/>
-        </w:rPr>
-        <w:t>board</w:t>
-      </w:r>
-      <w:proofErr w:type="gramEnd"/>
-      <w:r>
-        <w:rPr>
-          <w:lang w:val="en-US"/>
-        </w:rPr>
-        <w:t xml:space="preserve"> we started to make it in </w:t>
-      </w:r>
-      <w:proofErr w:type="spellStart"/>
-      <w:r>
-        <w:rPr>
-          <w:lang w:val="en-US"/>
-        </w:rPr>
-        <w:t>Astah</w:t>
-      </w:r>
-      <w:proofErr w:type="spellEnd"/>
-      <w:r>
-        <w:rPr>
-          <w:lang w:val="en-US"/>
-        </w:rPr>
-        <w:t xml:space="preserve"> and made the Design diagram as well for the project. </w:t>
+        <w:t xml:space="preserve">As we made the Domain model on the board we started to make it in Astah and made the Design diagram as well for the project. </w:t>
       </w:r>
     </w:p>
     <w:p>
@@ -930,62 +844,20 @@
         <w:rPr>
           <w:lang w:val="en-US"/>
         </w:rPr>
-        <w:t xml:space="preserve">The Restful service </w:t>
-      </w:r>
-      <w:proofErr w:type="gramStart"/>
-      <w:r>
-        <w:rPr>
-          <w:lang w:val="en-US"/>
-        </w:rPr>
-        <w:t>was made</w:t>
-      </w:r>
-      <w:proofErr w:type="gramEnd"/>
-      <w:r>
-        <w:rPr>
-          <w:lang w:val="en-US"/>
-        </w:rPr>
-        <w:t xml:space="preserve"> and removed all the socket things from </w:t>
-      </w:r>
-      <w:proofErr w:type="spellStart"/>
-      <w:r>
-        <w:rPr>
-          <w:lang w:val="en-US"/>
-        </w:rPr>
-        <w:t>trello</w:t>
-      </w:r>
-      <w:proofErr w:type="spellEnd"/>
-      <w:r>
-        <w:rPr>
-          <w:lang w:val="en-US"/>
-        </w:rPr>
-        <w:t xml:space="preserve">. </w:t>
-      </w:r>
-    </w:p>
-    <w:p>
-      <w:pPr>
-        <w:rPr>
-          <w:lang w:val="en-US"/>
-        </w:rPr>
-      </w:pPr>
-      <w:r>
-        <w:rPr>
-          <w:lang w:val="en-US"/>
-        </w:rPr>
-        <w:t xml:space="preserve">The restful </w:t>
-      </w:r>
-      <w:proofErr w:type="gramStart"/>
-      <w:r>
-        <w:rPr>
-          <w:lang w:val="en-US"/>
-        </w:rPr>
-        <w:t>was created</w:t>
-      </w:r>
-      <w:proofErr w:type="gramEnd"/>
-      <w:r>
-        <w:rPr>
-          <w:lang w:val="en-US"/>
-        </w:rPr>
-        <w:t xml:space="preserve"> but </w:t>
+        <w:t xml:space="preserve">The Restful service was made and removed all the socket things from trello. </w:t>
+      </w:r>
+    </w:p>
+    <w:p>
+      <w:pPr>
+        <w:rPr>
+          <w:lang w:val="en-US"/>
+        </w:rPr>
+      </w:pPr>
+      <w:r>
+        <w:rPr>
+          <w:lang w:val="en-US"/>
+        </w:rPr>
+        <w:t xml:space="preserve">The restful was created but </w:t>
       </w:r>
       <w:r>
         <w:rPr>
@@ -1022,21 +894,7 @@
         <w:rPr>
           <w:lang w:val="en-US"/>
         </w:rPr>
-        <w:t xml:space="preserve"> want to make </w:t>
-      </w:r>
-      <w:proofErr w:type="gramStart"/>
-      <w:r>
-        <w:rPr>
-          <w:lang w:val="en-US"/>
-        </w:rPr>
-        <w:t>7</w:t>
-      </w:r>
-      <w:proofErr w:type="gramEnd"/>
-      <w:r>
-        <w:rPr>
-          <w:lang w:val="en-US"/>
-        </w:rPr>
-        <w:t xml:space="preserve"> procedures to recreate the Order Confirmation but wanted only to make ONE call, but we will work on it tomorrow and hopefully be completed with the Database SQL part and only need the DB Handler</w:t>
+        <w:t xml:space="preserve"> want to make 7 procedures to recreate the Order Confirmation but wanted only to make ONE call, but we will work on it tomorrow and hopefully be completed with the Database SQL part and only need the DB Handler</w:t>
       </w:r>
     </w:p>
     <w:p>
@@ -1146,21 +1004,7 @@
         <w:rPr>
           <w:lang w:val="en-US"/>
         </w:rPr>
-        <w:t xml:space="preserve">Made some getters for the Database server so that we also can get the information from the DB. Needs still to </w:t>
-      </w:r>
-      <w:proofErr w:type="gramStart"/>
-      <w:r>
-        <w:rPr>
-          <w:lang w:val="en-US"/>
-        </w:rPr>
-        <w:t>be tested</w:t>
-      </w:r>
-      <w:proofErr w:type="gramEnd"/>
-      <w:r>
-        <w:rPr>
-          <w:lang w:val="en-US"/>
-        </w:rPr>
-        <w:t xml:space="preserve"> if we can get the connection and get the data out. </w:t>
+        <w:t xml:space="preserve">Made some getters for the Database server so that we also can get the information from the DB. Needs still to be tested if we can get the connection and get the data out. </w:t>
       </w:r>
     </w:p>
     <w:p>
@@ -1179,16 +1023,8 @@
         <w:rPr>
           <w:lang w:val="en-US"/>
         </w:rPr>
-        <w:t xml:space="preserve"> without a tablet (hopefully?</w:t>
-      </w:r>
-      <w:proofErr w:type="gramStart"/>
-      <w:r>
-        <w:rPr>
-          <w:lang w:val="en-US"/>
-        </w:rPr>
-        <w:t>) .</w:t>
-      </w:r>
-      <w:proofErr w:type="gramEnd"/>
+        <w:t xml:space="preserve"> without a tablet (hopefully?) .</w:t>
+      </w:r>
     </w:p>
     <w:p>
       <w:pPr>
@@ -1225,21 +1061,7 @@
         <w:rPr>
           <w:lang w:val="en-US"/>
         </w:rPr>
-        <w:t xml:space="preserve">Forgot to have “check” marks in the DB to show how far the various stations are, as well as </w:t>
-      </w:r>
-      <w:proofErr w:type="gramStart"/>
-      <w:r>
-        <w:rPr>
-          <w:lang w:val="en-US"/>
-        </w:rPr>
-        <w:t>that</w:t>
-      </w:r>
-      <w:proofErr w:type="gramEnd"/>
-      <w:r>
-        <w:rPr>
-          <w:lang w:val="en-US"/>
-        </w:rPr>
-        <w:t xml:space="preserve"> the order table should have links for the Blueprints</w:t>
+        <w:t>Forgot to have “check” marks in the DB to show how far the various stations are, as well as that the order table should have links for the Blueprints</w:t>
       </w:r>
       <w:r>
         <w:rPr>
@@ -1305,89 +1127,33 @@
         <w:rPr>
           <w:lang w:val="en-US"/>
         </w:rPr>
-        <w:t xml:space="preserve">Solved the SQL problem and made it work, so the SQL DB, and the SERVER DB is completed, needs to be tested with the e02 file so we had gotten </w:t>
-      </w:r>
-      <w:proofErr w:type="gramStart"/>
-      <w:r>
-        <w:rPr>
-          <w:lang w:val="en-US"/>
-        </w:rPr>
-        <w:t>2</w:t>
-      </w:r>
-      <w:proofErr w:type="gramEnd"/>
-      <w:r>
-        <w:rPr>
-          <w:lang w:val="en-US"/>
-        </w:rPr>
-        <w:t xml:space="preserve"> more programming goals done on </w:t>
-      </w:r>
-      <w:proofErr w:type="spellStart"/>
-      <w:r>
-        <w:rPr>
-          <w:lang w:val="en-US"/>
-        </w:rPr>
-        <w:t>trello</w:t>
-      </w:r>
-      <w:proofErr w:type="spellEnd"/>
-      <w:r>
-        <w:rPr>
-          <w:lang w:val="en-US"/>
-        </w:rPr>
-        <w:t>.</w:t>
-      </w:r>
-    </w:p>
-    <w:p>
-      <w:pPr>
-        <w:rPr>
-          <w:lang w:val="en-US"/>
-        </w:rPr>
-      </w:pPr>
-      <w:r>
-        <w:rPr>
-          <w:lang w:val="en-US"/>
-        </w:rPr>
-        <w:t xml:space="preserve">Socket connection is </w:t>
-      </w:r>
-      <w:proofErr w:type="gramStart"/>
-      <w:r>
-        <w:rPr>
-          <w:lang w:val="en-US"/>
-        </w:rPr>
-        <w:t>getting</w:t>
-      </w:r>
-      <w:proofErr w:type="gramEnd"/>
-      <w:r>
-        <w:rPr>
-          <w:lang w:val="en-US"/>
-        </w:rPr>
-        <w:t xml:space="preserve"> more worked at by Kristian and might get some help by Asger.</w:t>
-      </w:r>
-    </w:p>
-    <w:p>
-      <w:pPr>
-        <w:rPr>
-          <w:lang w:val="en-US"/>
-        </w:rPr>
-      </w:pPr>
-      <w:r>
-        <w:rPr>
-          <w:lang w:val="en-US"/>
-        </w:rPr>
-        <w:t xml:space="preserve">Kevin is home sick, but still working with the android app so we can have something done </w:t>
-      </w:r>
-      <w:proofErr w:type="spellStart"/>
-      <w:r>
-        <w:rPr>
-          <w:lang w:val="en-US"/>
-        </w:rPr>
-        <w:t>soom</w:t>
-      </w:r>
-      <w:proofErr w:type="spellEnd"/>
-      <w:r>
-        <w:rPr>
-          <w:lang w:val="en-US"/>
-        </w:rPr>
-        <w:t xml:space="preserve"> and maybe test it soon so that we can see how much more we need to be able to show a demo and a prototype of the program. </w:t>
+        <w:t>Solved the SQL problem and made it work, so the SQL DB, and the SERVER DB is completed, needs to be tested with the e02 file so we had gotten 2 more programming goals done on trello.</w:t>
+      </w:r>
+    </w:p>
+    <w:p>
+      <w:pPr>
+        <w:rPr>
+          <w:lang w:val="en-US"/>
+        </w:rPr>
+      </w:pPr>
+      <w:r>
+        <w:rPr>
+          <w:lang w:val="en-US"/>
+        </w:rPr>
+        <w:t>Socket connection is getting more worked at by Kristian and might get some help by Asger.</w:t>
+      </w:r>
+    </w:p>
+    <w:p>
+      <w:pPr>
+        <w:rPr>
+          <w:lang w:val="en-US"/>
+        </w:rPr>
+      </w:pPr>
+      <w:r>
+        <w:rPr>
+          <w:lang w:val="en-US"/>
+        </w:rPr>
+        <w:t xml:space="preserve">Kevin is home sick, but still working with the android app so we can have something done soom and maybe test it soon so that we can see how much more we need to be able to show a demo and a prototype of the program. </w:t>
       </w:r>
       <w:r>
         <w:rPr>
@@ -1420,45 +1186,31 @@
           <w:lang w:val="en-US"/>
         </w:rPr>
         <w:br/>
-        <w:t xml:space="preserve">Asger </w:t>
-      </w:r>
-      <w:proofErr w:type="spellStart"/>
-      <w:r>
-        <w:rPr>
-          <w:lang w:val="en-US"/>
-        </w:rPr>
-        <w:t>startet</w:t>
-      </w:r>
-      <w:proofErr w:type="spellEnd"/>
-      <w:r>
-        <w:rPr>
-          <w:lang w:val="en-US"/>
-        </w:rPr>
-        <w:t xml:space="preserve"> working on the GUI for the office so that they can load the e02 file as well the blueprint and </w:t>
-      </w:r>
-      <w:proofErr w:type="spellStart"/>
-      <w:r>
-        <w:rPr>
-          <w:lang w:val="en-US"/>
-        </w:rPr>
-        <w:t>reqiosition</w:t>
-      </w:r>
-      <w:proofErr w:type="spellEnd"/>
-      <w:r>
-        <w:rPr>
-          <w:lang w:val="en-US"/>
-        </w:rPr>
-        <w:t xml:space="preserve">. </w:t>
-      </w:r>
+        <w:t xml:space="preserve">Asger startet working on the GUI for the office so that they can load the e02 file as well the blueprint and reqiosition. </w:t>
+      </w:r>
+    </w:p>
+    <w:p>
+      <w:pPr>
+        <w:rPr>
+          <w:lang w:val="en-US"/>
+        </w:rPr>
+      </w:pPr>
+    </w:p>
+    <w:p>
+      <w:pPr>
+        <w:rPr>
+          <w:lang w:val="en-US"/>
+        </w:rPr>
+      </w:pPr>
+    </w:p>
+    <w:p>
+      <w:pPr>
+        <w:rPr>
+          <w:lang w:val="en-US"/>
+        </w:rPr>
+      </w:pPr>
       <w:bookmarkStart w:id="0" w:name="_GoBack"/>
       <w:bookmarkEnd w:id="0"/>
-    </w:p>
-    <w:p>
-      <w:pPr>
-        <w:rPr>
-          <w:lang w:val="en-US"/>
-        </w:rPr>
-      </w:pPr>
     </w:p>
     <w:sectPr>
       <w:pgSz w:w="11906" w:h="16838"/>

</xml_diff>

<commit_message>
Goodbye Socket :cry:  Hello rest :angry: And Daily :meat_on_bone:
</commit_message>
<xml_diff>
--- a/4.Sem Exam/Report/Daily report.docx
+++ b/4.Sem Exam/Report/Daily report.docx
@@ -1324,15 +1324,102 @@
         <w:rPr>
           <w:lang w:val="en-US"/>
         </w:rPr>
-        <w:t>The fileServer and serviceS</w:t>
+        <w:t xml:space="preserve">The fileServer and serviceServer does not seem to want to run at the same time. </w:t>
+      </w:r>
+    </w:p>
+    <w:p>
+      <w:pPr>
+        <w:rPr>
+          <w:lang w:val="en-US"/>
+        </w:rPr>
+      </w:pPr>
+    </w:p>
+    <w:p>
+      <w:pPr>
+        <w:pStyle w:val="Overskrift2"/>
+        <w:rPr>
+          <w:lang w:val="en-US"/>
+        </w:rPr>
+      </w:pPr>
+      <w:r>
+        <w:rPr>
+          <w:lang w:val="en-US"/>
+        </w:rPr>
+        <w:t>The 31</w:t>
+      </w:r>
+      <w:r>
+        <w:rPr>
+          <w:vertAlign w:val="superscript"/>
+          <w:lang w:val="en-US"/>
+        </w:rPr>
+        <w:t>st</w:t>
+      </w:r>
+      <w:r>
+        <w:rPr>
+          <w:lang w:val="en-US"/>
+        </w:rPr>
+        <w:t xml:space="preserve"> May</w:t>
+      </w:r>
+    </w:p>
+    <w:p>
+      <w:pPr>
+        <w:rPr>
+          <w:lang w:val="en-US"/>
+        </w:rPr>
+      </w:pPr>
+      <w:r>
+        <w:rPr>
+          <w:lang w:val="en-US"/>
+        </w:rPr>
+        <w:t>We began to test sending the file over from the office and had still some problems, later on we talked with a teacher and asked for help. He advised us not to use Socket but instead use the restful and send out files over that.</w:t>
+      </w:r>
+    </w:p>
+    <w:p>
+      <w:pPr>
+        <w:rPr>
+          <w:lang w:val="en-US"/>
+        </w:rPr>
+      </w:pPr>
+      <w:r>
+        <w:rPr>
+          <w:lang w:val="en-US"/>
+        </w:rPr>
+        <w:t xml:space="preserve">Kristian and Asger began to change the office upload and the rest service into a restful use and post. </w:t>
+      </w:r>
+      <w:r>
+        <w:rPr>
+          <w:lang w:val="en-US"/>
+        </w:rPr>
+        <w:br/>
+        <w:t xml:space="preserve">We are having some problems with the restserver for now but will soon be fixed. </w:t>
+      </w:r>
+    </w:p>
+    <w:p>
+      <w:pPr>
+        <w:rPr>
+          <w:lang w:val="en-US"/>
+        </w:rPr>
+      </w:pPr>
+      <w:r>
+        <w:rPr>
+          <w:lang w:val="en-US"/>
+        </w:rPr>
+        <w:t xml:space="preserve">Kevin is getting help from Steffen with our Android part. He got a lot of help and advice, for getting the android running. Kevin is working on how to get the Data from the Server so that he can create the Order Overview and the order Confirmation. </w:t>
       </w:r>
       <w:bookmarkStart w:id="0" w:name="_GoBack"/>
       <w:bookmarkEnd w:id="0"/>
-      <w:r>
-        <w:rPr>
-          <w:lang w:val="en-US"/>
-        </w:rPr>
-        <w:t xml:space="preserve">erver does not seem to want to run at the same time. </w:t>
+    </w:p>
+    <w:p>
+      <w:pPr>
+        <w:rPr>
+          <w:lang w:val="en-US"/>
+        </w:rPr>
+      </w:pPr>
+      <w:r>
+        <w:rPr>
+          <w:lang w:val="en-US"/>
+        </w:rPr>
+        <w:t xml:space="preserve">  </w:t>
       </w:r>
     </w:p>
     <w:sectPr>

</xml_diff>

<commit_message>
Office GUI FIX :smile_cat: :meat_on_bone: :angel:
</commit_message>
<xml_diff>
--- a/4.Sem Exam/Report/Daily report.docx
+++ b/4.Sem Exam/Report/Daily report.docx
@@ -1485,8 +1485,174 @@
         </w:rPr>
         <w:t>Kevin can now get the e02 file from the service server.</w:t>
       </w:r>
+    </w:p>
+    <w:p>
+      <w:pPr>
+        <w:pStyle w:val="Overskrift2"/>
+        <w:rPr>
+          <w:lang w:val="en-US"/>
+        </w:rPr>
+      </w:pPr>
+      <w:r>
+        <w:rPr>
+          <w:lang w:val="en-US"/>
+        </w:rPr>
+        <w:lastRenderedPageBreak/>
+        <w:t>The 2</w:t>
+      </w:r>
+      <w:r>
+        <w:rPr>
+          <w:vertAlign w:val="superscript"/>
+          <w:lang w:val="en-US"/>
+        </w:rPr>
+        <w:t>nd</w:t>
+      </w:r>
+      <w:r>
+        <w:rPr>
+          <w:lang w:val="en-US"/>
+        </w:rPr>
+        <w:t xml:space="preserve"> June</w:t>
+      </w:r>
+    </w:p>
+    <w:p>
+      <w:pPr>
+        <w:rPr>
+          <w:lang w:val="en-US"/>
+        </w:rPr>
+      </w:pPr>
+      <w:r>
+        <w:rPr>
+          <w:lang w:val="en-US"/>
+        </w:rPr>
+        <w:t xml:space="preserve">We scaped a lot, can not remember what we made. </w:t>
+      </w:r>
+    </w:p>
+    <w:p>
+      <w:pPr>
+        <w:rPr>
+          <w:lang w:val="en-US"/>
+        </w:rPr>
+      </w:pPr>
+      <w:r>
+        <w:rPr>
+          <w:lang w:val="en-US"/>
+        </w:rPr>
+        <w:t xml:space="preserve">Kristian and Asger worked on the server and office connection so that Asger could run the server and office on his PC and upload the e02 file to the server on his own Laptop. </w:t>
+      </w:r>
+    </w:p>
+    <w:p>
+      <w:pPr>
+        <w:rPr>
+          <w:lang w:val="en-US"/>
+        </w:rPr>
+      </w:pPr>
+      <w:r>
+        <w:rPr>
+          <w:lang w:val="en-US"/>
+        </w:rPr>
+        <w:t xml:space="preserve">Kevin worked on the Design background on the Orderoverview and worked on the UI part </w:t>
+      </w:r>
       <w:bookmarkStart w:id="0" w:name="_GoBack"/>
       <w:bookmarkEnd w:id="0"/>
+    </w:p>
+    <w:p>
+      <w:pPr>
+        <w:rPr>
+          <w:lang w:val="en-US"/>
+        </w:rPr>
+      </w:pPr>
+      <w:r>
+        <w:rPr>
+          <w:lang w:val="en-US"/>
+        </w:rPr>
+        <w:t xml:space="preserve">They had some problems with the wrapper. </w:t>
+      </w:r>
+    </w:p>
+    <w:p>
+      <w:pPr>
+        <w:rPr>
+          <w:lang w:val="en-US"/>
+        </w:rPr>
+      </w:pPr>
+    </w:p>
+    <w:p>
+      <w:pPr>
+        <w:pStyle w:val="Overskrift2"/>
+        <w:rPr>
+          <w:lang w:val="en-US"/>
+        </w:rPr>
+      </w:pPr>
+      <w:r>
+        <w:rPr>
+          <w:lang w:val="en-US"/>
+        </w:rPr>
+        <w:t>The 3</w:t>
+      </w:r>
+      <w:r>
+        <w:rPr>
+          <w:vertAlign w:val="superscript"/>
+          <w:lang w:val="en-US"/>
+        </w:rPr>
+        <w:t>rd</w:t>
+      </w:r>
+      <w:r>
+        <w:rPr>
+          <w:lang w:val="en-US"/>
+        </w:rPr>
+        <w:t xml:space="preserve"> June</w:t>
+      </w:r>
+    </w:p>
+    <w:p>
+      <w:pPr>
+        <w:rPr>
+          <w:lang w:val="en-US"/>
+        </w:rPr>
+      </w:pPr>
+      <w:r>
+        <w:rPr>
+          <w:lang w:val="en-US"/>
+        </w:rPr>
+        <w:t>Asger made the “Order Overview” GUI for the office, had some problems with List view and well did some hard coding instead</w:t>
+      </w:r>
+    </w:p>
+    <w:p>
+      <w:pPr>
+        <w:rPr>
+          <w:lang w:val="en-US"/>
+        </w:rPr>
+      </w:pPr>
+      <w:r>
+        <w:rPr>
+          <w:lang w:val="en-US"/>
+        </w:rPr>
+        <w:t xml:space="preserve">Kristian redesigned the SQL, rewrote the Datahandler and made some server fixes. </w:t>
+      </w:r>
+    </w:p>
+    <w:p>
+      <w:pPr>
+        <w:rPr>
+          <w:lang w:val="en-US"/>
+        </w:rPr>
+      </w:pPr>
+      <w:r>
+        <w:rPr>
+          <w:lang w:val="en-US"/>
+        </w:rPr>
+        <w:t>Kevin made some Android, and just need to test it with some data from the Database, but is not waiting for Kristian</w:t>
+      </w:r>
+    </w:p>
+    <w:p>
+      <w:pPr>
+        <w:rPr>
+          <w:lang w:val="en-US"/>
+        </w:rPr>
+      </w:pPr>
+      <w:r>
+        <w:rPr>
+          <w:lang w:val="en-US"/>
+        </w:rPr>
+        <w:t xml:space="preserve">The Order parser is now ready and able to read their newest e02 file. </w:t>
+      </w:r>
     </w:p>
     <w:sectPr>
       <w:pgSz w:w="11906" w:h="16838"/>

</xml_diff>

<commit_message>
Some fixes for DB and report stuff :meat_on_bone: :hamster:
</commit_message>
<xml_diff>
--- a/4.Sem Exam/Report/Daily report.docx
+++ b/4.Sem Exam/Report/Daily report.docx
@@ -126,21 +126,7 @@
         <w:rPr>
           <w:lang w:val="en-US"/>
         </w:rPr>
-        <w:t xml:space="preserve"> to make </w:t>
-      </w:r>
-      <w:proofErr w:type="gramStart"/>
-      <w:r>
-        <w:rPr>
-          <w:lang w:val="en-US"/>
-        </w:rPr>
-        <w:t>a</w:t>
-      </w:r>
-      <w:proofErr w:type="gramEnd"/>
-      <w:r>
-        <w:rPr>
-          <w:lang w:val="en-US"/>
-        </w:rPr>
-        <w:t xml:space="preserve"> e02 dictionary, so that when we read the file in and saved it into the database that we knew what the different numbers </w:t>
+        <w:t xml:space="preserve"> to make a e02 dictionary, so that when we read the file in and saved it into the database that we knew what the different numbers </w:t>
       </w:r>
       <w:r>
         <w:rPr>
@@ -193,41 +179,20 @@
         <w:rPr>
           <w:lang w:val="en-US"/>
         </w:rPr>
-        <w:t xml:space="preserve">We finished up on the User stories. We made </w:t>
-      </w:r>
-      <w:proofErr w:type="gramStart"/>
-      <w:r>
-        <w:rPr>
-          <w:lang w:val="en-US"/>
-        </w:rPr>
-        <w:t>3</w:t>
-      </w:r>
-      <w:proofErr w:type="gramEnd"/>
-      <w:r>
-        <w:rPr>
-          <w:lang w:val="en-US"/>
-        </w:rPr>
-        <w:t xml:space="preserve"> of them today, thinking about making the use cases now for the user stories. </w:t>
-      </w:r>
-    </w:p>
-    <w:p>
-      <w:pPr>
-        <w:rPr>
-          <w:lang w:val="en-US"/>
-        </w:rPr>
-      </w:pPr>
-      <w:r>
-        <w:rPr>
-          <w:lang w:val="en-US"/>
-        </w:rPr>
-        <w:t xml:space="preserve">We started on a use case and created the first and made a draft for the </w:t>
-      </w:r>
-      <w:proofErr w:type="gramStart"/>
-      <w:r>
-        <w:rPr>
-          <w:lang w:val="en-US"/>
-        </w:rPr>
-        <w:t>2</w:t>
+        <w:t xml:space="preserve">We finished up on the User stories. We made 3 of them today, thinking about making the use cases now for the user stories. </w:t>
+      </w:r>
+    </w:p>
+    <w:p>
+      <w:pPr>
+        <w:rPr>
+          <w:lang w:val="en-US"/>
+        </w:rPr>
+      </w:pPr>
+      <w:r>
+        <w:rPr>
+          <w:lang w:val="en-US"/>
+        </w:rPr>
+        <w:t>We started on a use case and created the first and made a draft for the 2</w:t>
       </w:r>
       <w:r>
         <w:rPr>
@@ -236,7 +201,6 @@
         </w:rPr>
         <w:t>nd</w:t>
       </w:r>
-      <w:proofErr w:type="gramEnd"/>
       <w:r>
         <w:rPr>
           <w:lang w:val="en-US"/>
@@ -294,16 +258,8 @@
         <w:rPr>
           <w:lang w:val="en-US"/>
         </w:rPr>
-        <w:t xml:space="preserve">we made </w:t>
-      </w:r>
-      <w:proofErr w:type="gramStart"/>
-      <w:r>
-        <w:rPr>
-          <w:lang w:val="en-US"/>
-        </w:rPr>
-        <w:t>6</w:t>
-      </w:r>
-      <w:proofErr w:type="gramEnd"/>
+        <w:t>we made 6</w:t>
+      </w:r>
       <w:r>
         <w:rPr>
           <w:lang w:val="en-US"/>
@@ -405,21 +361,7 @@
         <w:rPr>
           <w:lang w:val="en-US"/>
         </w:rPr>
-        <w:t xml:space="preserve">We finished off our remaining </w:t>
-      </w:r>
-      <w:proofErr w:type="gramStart"/>
-      <w:r>
-        <w:rPr>
-          <w:lang w:val="en-US"/>
-        </w:rPr>
-        <w:t>2</w:t>
-      </w:r>
-      <w:proofErr w:type="gramEnd"/>
-      <w:r>
-        <w:rPr>
-          <w:lang w:val="en-US"/>
-        </w:rPr>
-        <w:t xml:space="preserve"> </w:t>
+        <w:t xml:space="preserve">We finished off our remaining 2 </w:t>
       </w:r>
       <w:r>
         <w:rPr>
@@ -457,35 +399,7 @@
         <w:rPr>
           <w:lang w:val="en-US"/>
         </w:rPr>
-        <w:t xml:space="preserve">As we made the Domain model on the </w:t>
-      </w:r>
-      <w:proofErr w:type="gramStart"/>
-      <w:r>
-        <w:rPr>
-          <w:lang w:val="en-US"/>
-        </w:rPr>
-        <w:t>board</w:t>
-      </w:r>
-      <w:proofErr w:type="gramEnd"/>
-      <w:r>
-        <w:rPr>
-          <w:lang w:val="en-US"/>
-        </w:rPr>
-        <w:t xml:space="preserve"> we started to make it in </w:t>
-      </w:r>
-      <w:proofErr w:type="spellStart"/>
-      <w:r>
-        <w:rPr>
-          <w:lang w:val="en-US"/>
-        </w:rPr>
-        <w:t>Astah</w:t>
-      </w:r>
-      <w:proofErr w:type="spellEnd"/>
-      <w:r>
-        <w:rPr>
-          <w:lang w:val="en-US"/>
-        </w:rPr>
-        <w:t xml:space="preserve"> and made the Design diagram as well for the project. </w:t>
+        <w:t xml:space="preserve">As we made the Domain model on the board we started to make it in Astah and made the Design diagram as well for the project. </w:t>
       </w:r>
     </w:p>
     <w:p>
@@ -930,62 +844,20 @@
         <w:rPr>
           <w:lang w:val="en-US"/>
         </w:rPr>
-        <w:t xml:space="preserve">The Restful service </w:t>
-      </w:r>
-      <w:proofErr w:type="gramStart"/>
-      <w:r>
-        <w:rPr>
-          <w:lang w:val="en-US"/>
-        </w:rPr>
-        <w:t>was made</w:t>
-      </w:r>
-      <w:proofErr w:type="gramEnd"/>
-      <w:r>
-        <w:rPr>
-          <w:lang w:val="en-US"/>
-        </w:rPr>
-        <w:t xml:space="preserve"> and removed all the socket things from </w:t>
-      </w:r>
-      <w:proofErr w:type="spellStart"/>
-      <w:r>
-        <w:rPr>
-          <w:lang w:val="en-US"/>
-        </w:rPr>
-        <w:t>trello</w:t>
-      </w:r>
-      <w:proofErr w:type="spellEnd"/>
-      <w:r>
-        <w:rPr>
-          <w:lang w:val="en-US"/>
-        </w:rPr>
-        <w:t xml:space="preserve">. </w:t>
-      </w:r>
-    </w:p>
-    <w:p>
-      <w:pPr>
-        <w:rPr>
-          <w:lang w:val="en-US"/>
-        </w:rPr>
-      </w:pPr>
-      <w:r>
-        <w:rPr>
-          <w:lang w:val="en-US"/>
-        </w:rPr>
-        <w:t xml:space="preserve">The restful </w:t>
-      </w:r>
-      <w:proofErr w:type="gramStart"/>
-      <w:r>
-        <w:rPr>
-          <w:lang w:val="en-US"/>
-        </w:rPr>
-        <w:t>was created</w:t>
-      </w:r>
-      <w:proofErr w:type="gramEnd"/>
-      <w:r>
-        <w:rPr>
-          <w:lang w:val="en-US"/>
-        </w:rPr>
-        <w:t xml:space="preserve"> but </w:t>
+        <w:t xml:space="preserve">The Restful service was made and removed all the socket things from trello. </w:t>
+      </w:r>
+    </w:p>
+    <w:p>
+      <w:pPr>
+        <w:rPr>
+          <w:lang w:val="en-US"/>
+        </w:rPr>
+      </w:pPr>
+      <w:r>
+        <w:rPr>
+          <w:lang w:val="en-US"/>
+        </w:rPr>
+        <w:t xml:space="preserve">The restful was created but </w:t>
       </w:r>
       <w:r>
         <w:rPr>
@@ -1022,21 +894,7 @@
         <w:rPr>
           <w:lang w:val="en-US"/>
         </w:rPr>
-        <w:t xml:space="preserve"> want to make </w:t>
-      </w:r>
-      <w:proofErr w:type="gramStart"/>
-      <w:r>
-        <w:rPr>
-          <w:lang w:val="en-US"/>
-        </w:rPr>
-        <w:t>7</w:t>
-      </w:r>
-      <w:proofErr w:type="gramEnd"/>
-      <w:r>
-        <w:rPr>
-          <w:lang w:val="en-US"/>
-        </w:rPr>
-        <w:t xml:space="preserve"> procedures to recreate the Order Confirmation but wanted only to make ONE call, but we will work on it tomorrow and hopefully be completed with the Database SQL part and only need the DB Handler</w:t>
+        <w:t xml:space="preserve"> want to make 7 procedures to recreate the Order Confirmation but wanted only to make ONE call, but we will work on it tomorrow and hopefully be completed with the Database SQL part and only need the DB Handler</w:t>
       </w:r>
     </w:p>
     <w:p>
@@ -1146,21 +1004,7 @@
         <w:rPr>
           <w:lang w:val="en-US"/>
         </w:rPr>
-        <w:t xml:space="preserve">Made some getters for the Database server so that we also can get the information from the DB. Needs still to </w:t>
-      </w:r>
-      <w:proofErr w:type="gramStart"/>
-      <w:r>
-        <w:rPr>
-          <w:lang w:val="en-US"/>
-        </w:rPr>
-        <w:t>be tested</w:t>
-      </w:r>
-      <w:proofErr w:type="gramEnd"/>
-      <w:r>
-        <w:rPr>
-          <w:lang w:val="en-US"/>
-        </w:rPr>
-        <w:t xml:space="preserve"> if we can get the connection and get the data out. </w:t>
+        <w:t xml:space="preserve">Made some getters for the Database server so that we also can get the information from the DB. Needs still to be tested if we can get the connection and get the data out. </w:t>
       </w:r>
     </w:p>
     <w:p>
@@ -1179,16 +1023,8 @@
         <w:rPr>
           <w:lang w:val="en-US"/>
         </w:rPr>
-        <w:t xml:space="preserve"> without a tablet (hopefully?</w:t>
-      </w:r>
-      <w:proofErr w:type="gramStart"/>
-      <w:r>
-        <w:rPr>
-          <w:lang w:val="en-US"/>
-        </w:rPr>
-        <w:t>) .</w:t>
-      </w:r>
-      <w:proofErr w:type="gramEnd"/>
+        <w:t xml:space="preserve"> without a tablet (hopefully?) .</w:t>
+      </w:r>
     </w:p>
     <w:p>
       <w:pPr>
@@ -1225,21 +1061,7 @@
         <w:rPr>
           <w:lang w:val="en-US"/>
         </w:rPr>
-        <w:t xml:space="preserve">Forgot to have “check” marks in the DB to show how far the various stations are, as well as </w:t>
-      </w:r>
-      <w:proofErr w:type="gramStart"/>
-      <w:r>
-        <w:rPr>
-          <w:lang w:val="en-US"/>
-        </w:rPr>
-        <w:t>that</w:t>
-      </w:r>
-      <w:proofErr w:type="gramEnd"/>
-      <w:r>
-        <w:rPr>
-          <w:lang w:val="en-US"/>
-        </w:rPr>
-        <w:t xml:space="preserve"> the order table should have links for the Blueprints</w:t>
+        <w:t>Forgot to have “check” marks in the DB to show how far the various stations are, as well as that the order table should have links for the Blueprints</w:t>
       </w:r>
       <w:r>
         <w:rPr>
@@ -1305,89 +1127,33 @@
         <w:rPr>
           <w:lang w:val="en-US"/>
         </w:rPr>
-        <w:t xml:space="preserve">Solved the SQL problem and made it work, so the SQL DB, and the SERVER DB is completed, needs to be tested with the e02 file so we had gotten </w:t>
-      </w:r>
-      <w:proofErr w:type="gramStart"/>
-      <w:r>
-        <w:rPr>
-          <w:lang w:val="en-US"/>
-        </w:rPr>
-        <w:t>2</w:t>
-      </w:r>
-      <w:proofErr w:type="gramEnd"/>
-      <w:r>
-        <w:rPr>
-          <w:lang w:val="en-US"/>
-        </w:rPr>
-        <w:t xml:space="preserve"> more programming goals done on </w:t>
-      </w:r>
-      <w:proofErr w:type="spellStart"/>
-      <w:r>
-        <w:rPr>
-          <w:lang w:val="en-US"/>
-        </w:rPr>
-        <w:t>trello</w:t>
-      </w:r>
-      <w:proofErr w:type="spellEnd"/>
-      <w:r>
-        <w:rPr>
-          <w:lang w:val="en-US"/>
-        </w:rPr>
-        <w:t>.</w:t>
-      </w:r>
-    </w:p>
-    <w:p>
-      <w:pPr>
-        <w:rPr>
-          <w:lang w:val="en-US"/>
-        </w:rPr>
-      </w:pPr>
-      <w:r>
-        <w:rPr>
-          <w:lang w:val="en-US"/>
-        </w:rPr>
-        <w:t xml:space="preserve">Socket connection is </w:t>
-      </w:r>
-      <w:proofErr w:type="gramStart"/>
-      <w:r>
-        <w:rPr>
-          <w:lang w:val="en-US"/>
-        </w:rPr>
-        <w:t>getting</w:t>
-      </w:r>
-      <w:proofErr w:type="gramEnd"/>
-      <w:r>
-        <w:rPr>
-          <w:lang w:val="en-US"/>
-        </w:rPr>
-        <w:t xml:space="preserve"> more worked at by Kristian and might get some help by Asger.</w:t>
-      </w:r>
-    </w:p>
-    <w:p>
-      <w:pPr>
-        <w:rPr>
-          <w:lang w:val="en-US"/>
-        </w:rPr>
-      </w:pPr>
-      <w:r>
-        <w:rPr>
-          <w:lang w:val="en-US"/>
-        </w:rPr>
-        <w:t xml:space="preserve">Kevin is home sick, but still working with the android app so we can have something done </w:t>
-      </w:r>
-      <w:proofErr w:type="spellStart"/>
-      <w:r>
-        <w:rPr>
-          <w:lang w:val="en-US"/>
-        </w:rPr>
-        <w:t>soom</w:t>
-      </w:r>
-      <w:proofErr w:type="spellEnd"/>
-      <w:r>
-        <w:rPr>
-          <w:lang w:val="en-US"/>
-        </w:rPr>
-        <w:t xml:space="preserve"> and maybe test it soon so that we can see how much more we need to be able to show a demo and a prototype of the program. </w:t>
+        <w:t>Solved the SQL problem and made it work, so the SQL DB, and the SERVER DB is completed, needs to be tested with the e02 file so we had gotten 2 more programming goals done on trello.</w:t>
+      </w:r>
+    </w:p>
+    <w:p>
+      <w:pPr>
+        <w:rPr>
+          <w:lang w:val="en-US"/>
+        </w:rPr>
+      </w:pPr>
+      <w:r>
+        <w:rPr>
+          <w:lang w:val="en-US"/>
+        </w:rPr>
+        <w:t>Socket connection is getting more worked at by Kristian and might get some help by Asger.</w:t>
+      </w:r>
+    </w:p>
+    <w:p>
+      <w:pPr>
+        <w:rPr>
+          <w:lang w:val="en-US"/>
+        </w:rPr>
+      </w:pPr>
+      <w:r>
+        <w:rPr>
+          <w:lang w:val="en-US"/>
+        </w:rPr>
+        <w:t xml:space="preserve">Kevin is home sick, but still working with the android app so we can have something done soom and maybe test it soon so that we can see how much more we need to be able to show a demo and a prototype of the program. </w:t>
       </w:r>
       <w:r>
         <w:rPr>
@@ -1420,35 +1186,7 @@
           <w:lang w:val="en-US"/>
         </w:rPr>
         <w:br/>
-        <w:t xml:space="preserve">Asger </w:t>
-      </w:r>
-      <w:proofErr w:type="spellStart"/>
-      <w:r>
-        <w:rPr>
-          <w:lang w:val="en-US"/>
-        </w:rPr>
-        <w:t>startet</w:t>
-      </w:r>
-      <w:proofErr w:type="spellEnd"/>
-      <w:r>
-        <w:rPr>
-          <w:lang w:val="en-US"/>
-        </w:rPr>
-        <w:t xml:space="preserve"> working on the GUI for the office so that they can load the e02 file as well the blueprint and </w:t>
-      </w:r>
-      <w:proofErr w:type="spellStart"/>
-      <w:r>
-        <w:rPr>
-          <w:lang w:val="en-US"/>
-        </w:rPr>
-        <w:t>reqiosition</w:t>
-      </w:r>
-      <w:proofErr w:type="spellEnd"/>
-      <w:r>
-        <w:rPr>
-          <w:lang w:val="en-US"/>
-        </w:rPr>
-        <w:t xml:space="preserve">. </w:t>
+        <w:t xml:space="preserve">Asger startet working on the GUI for the office so that they can load the e02 file as well the blueprint and reqiosition. </w:t>
       </w:r>
     </w:p>
     <w:p>
@@ -1573,62 +1311,20 @@
         <w:rPr>
           <w:lang w:val="en-US"/>
         </w:rPr>
-        <w:t xml:space="preserve">We all looked at the android and the </w:t>
-      </w:r>
-      <w:proofErr w:type="spellStart"/>
-      <w:r>
-        <w:rPr>
-          <w:lang w:val="en-US"/>
-        </w:rPr>
-        <w:t>read</w:t>
-      </w:r>
-      <w:proofErr w:type="spellEnd"/>
-      <w:r>
-        <w:rPr>
-          <w:lang w:val="en-US"/>
-        </w:rPr>
-        <w:t xml:space="preserve"> problem, we had some code from class and trying to get it to work, or get Steffen to help us. </w:t>
-      </w:r>
-    </w:p>
-    <w:p>
-      <w:pPr>
-        <w:rPr>
-          <w:lang w:val="en-US"/>
-        </w:rPr>
-      </w:pPr>
-      <w:r>
-        <w:rPr>
-          <w:lang w:val="en-US"/>
-        </w:rPr>
-        <w:t xml:space="preserve">The </w:t>
-      </w:r>
-      <w:proofErr w:type="spellStart"/>
-      <w:r>
-        <w:rPr>
-          <w:lang w:val="en-US"/>
-        </w:rPr>
-        <w:t>fileServer</w:t>
-      </w:r>
-      <w:proofErr w:type="spellEnd"/>
-      <w:r>
-        <w:rPr>
-          <w:lang w:val="en-US"/>
-        </w:rPr>
-        <w:t xml:space="preserve"> and </w:t>
-      </w:r>
-      <w:proofErr w:type="spellStart"/>
-      <w:r>
-        <w:rPr>
-          <w:lang w:val="en-US"/>
-        </w:rPr>
-        <w:t>serviceServer</w:t>
-      </w:r>
-      <w:proofErr w:type="spellEnd"/>
-      <w:r>
-        <w:rPr>
-          <w:lang w:val="en-US"/>
-        </w:rPr>
-        <w:t xml:space="preserve"> does not seem to want to run at the same time. </w:t>
+        <w:t xml:space="preserve">We all looked at the android and the read problem, we had some code from class and trying to get it to work, or get Steffen to help us. </w:t>
+      </w:r>
+    </w:p>
+    <w:p>
+      <w:pPr>
+        <w:rPr>
+          <w:lang w:val="en-US"/>
+        </w:rPr>
+      </w:pPr>
+      <w:r>
+        <w:rPr>
+          <w:lang w:val="en-US"/>
+        </w:rPr>
+        <w:t xml:space="preserve">The fileServer and serviceServer does not seem to want to run at the same time. </w:t>
       </w:r>
     </w:p>
     <w:p>
@@ -1695,35 +1391,7 @@
           <w:lang w:val="en-US"/>
         </w:rPr>
         <w:br/>
-        <w:t xml:space="preserve">We are having some problems with the </w:t>
-      </w:r>
-      <w:proofErr w:type="spellStart"/>
-      <w:r>
-        <w:rPr>
-          <w:lang w:val="en-US"/>
-        </w:rPr>
-        <w:t>restserver</w:t>
-      </w:r>
-      <w:proofErr w:type="spellEnd"/>
-      <w:r>
-        <w:rPr>
-          <w:lang w:val="en-US"/>
-        </w:rPr>
-        <w:t xml:space="preserve"> for now but </w:t>
-      </w:r>
-      <w:proofErr w:type="gramStart"/>
-      <w:r>
-        <w:rPr>
-          <w:lang w:val="en-US"/>
-        </w:rPr>
-        <w:t>will soon be fixed</w:t>
-      </w:r>
-      <w:proofErr w:type="gramEnd"/>
-      <w:r>
-        <w:rPr>
-          <w:lang w:val="en-US"/>
-        </w:rPr>
-        <w:t xml:space="preserve">. </w:t>
+        <w:t xml:space="preserve">We are having some problems with the restserver for now but will soon be fixed. </w:t>
       </w:r>
     </w:p>
     <w:p>
@@ -1856,37 +1524,7 @@
         <w:rPr>
           <w:lang w:val="en-US"/>
         </w:rPr>
-        <w:t xml:space="preserve">We </w:t>
-      </w:r>
-      <w:proofErr w:type="spellStart"/>
-      <w:r>
-        <w:rPr>
-          <w:lang w:val="en-US"/>
-        </w:rPr>
-        <w:t>scaped</w:t>
-      </w:r>
-      <w:proofErr w:type="spellEnd"/>
-      <w:r>
-        <w:rPr>
-          <w:lang w:val="en-US"/>
-        </w:rPr>
-        <w:t xml:space="preserve"> a lot, </w:t>
-      </w:r>
-      <w:proofErr w:type="spellStart"/>
-      <w:proofErr w:type="gramStart"/>
-      <w:r>
-        <w:rPr>
-          <w:lang w:val="en-US"/>
-        </w:rPr>
-        <w:t>can not</w:t>
-      </w:r>
-      <w:proofErr w:type="spellEnd"/>
-      <w:proofErr w:type="gramEnd"/>
-      <w:r>
-        <w:rPr>
-          <w:lang w:val="en-US"/>
-        </w:rPr>
-        <w:t xml:space="preserve"> remember what we made. </w:t>
+        <w:t xml:space="preserve">We scaped a lot, can not remember what we made. </w:t>
       </w:r>
     </w:p>
     <w:p>
@@ -1936,21 +1574,7 @@
         <w:rPr>
           <w:lang w:val="en-US"/>
         </w:rPr>
-        <w:t xml:space="preserve"> on the </w:t>
-      </w:r>
-      <w:proofErr w:type="spellStart"/>
-      <w:r>
-        <w:rPr>
-          <w:lang w:val="en-US"/>
-        </w:rPr>
-        <w:t>Orderoverview</w:t>
-      </w:r>
-      <w:proofErr w:type="spellEnd"/>
-      <w:r>
-        <w:rPr>
-          <w:lang w:val="en-US"/>
-        </w:rPr>
-        <w:t xml:space="preserve"> and worked on the UI part </w:t>
+        <w:t xml:space="preserve"> on the Orderoverview and worked on the UI part </w:t>
       </w:r>
     </w:p>
     <w:p>
@@ -2023,21 +1647,7 @@
         <w:rPr>
           <w:lang w:val="en-US"/>
         </w:rPr>
-        <w:t xml:space="preserve">Kristian redesigned the SQL, rewrote the </w:t>
-      </w:r>
-      <w:proofErr w:type="spellStart"/>
-      <w:r>
-        <w:rPr>
-          <w:lang w:val="en-US"/>
-        </w:rPr>
-        <w:t>Datahandler</w:t>
-      </w:r>
-      <w:proofErr w:type="spellEnd"/>
-      <w:r>
-        <w:rPr>
-          <w:lang w:val="en-US"/>
-        </w:rPr>
-        <w:t xml:space="preserve"> and made some server fixes. </w:t>
+        <w:t xml:space="preserve">Kristian redesigned the SQL, rewrote the Datahandler and made some server fixes. </w:t>
       </w:r>
     </w:p>
     <w:p>
@@ -2170,8 +1780,80 @@
           <w:lang w:val="en-US"/>
         </w:rPr>
       </w:pPr>
+    </w:p>
+    <w:p>
+      <w:pPr>
+        <w:pStyle w:val="Overskrift2"/>
+        <w:rPr>
+          <w:lang w:val="en-US"/>
+        </w:rPr>
+      </w:pPr>
+      <w:r>
+        <w:rPr>
+          <w:lang w:val="en-US"/>
+        </w:rPr>
+        <w:t>The 7</w:t>
+      </w:r>
+      <w:r>
+        <w:rPr>
+          <w:vertAlign w:val="superscript"/>
+          <w:lang w:val="en-US"/>
+        </w:rPr>
+        <w:t>th</w:t>
+      </w:r>
+      <w:r>
+        <w:rPr>
+          <w:lang w:val="en-US"/>
+        </w:rPr>
+        <w:t xml:space="preserve"> Jun</w:t>
+      </w:r>
+    </w:p>
+    <w:p>
+      <w:pPr>
+        <w:rPr>
+          <w:lang w:val="en-US"/>
+        </w:rPr>
+      </w:pPr>
+      <w:r>
+        <w:rPr>
+          <w:lang w:val="en-US"/>
+        </w:rPr>
+        <w:t xml:space="preserve">Kristian did work on the server and Database handler since we changed a bit in it. </w:t>
+      </w:r>
+    </w:p>
+    <w:p>
+      <w:pPr>
+        <w:rPr>
+          <w:lang w:val="en-US"/>
+        </w:rPr>
+      </w:pPr>
+      <w:r>
+        <w:rPr>
+          <w:lang w:val="en-US"/>
+        </w:rPr>
+        <w:t>Kevin had help from the teacher and got the android op and runn</w:t>
+      </w:r>
       <w:bookmarkStart w:id="0" w:name="_GoBack"/>
       <w:bookmarkEnd w:id="0"/>
+      <w:r>
+        <w:rPr>
+          <w:lang w:val="en-US"/>
+        </w:rPr>
+        <w:t xml:space="preserve">ing and now he is able to send a note to the server. </w:t>
+      </w:r>
+    </w:p>
+    <w:p>
+      <w:pPr>
+        <w:rPr>
+          <w:lang w:val="en-US"/>
+        </w:rPr>
+      </w:pPr>
+      <w:r>
+        <w:rPr>
+          <w:lang w:val="en-US"/>
+        </w:rPr>
+        <w:t xml:space="preserve">Asger wrote on the report. </w:t>
+      </w:r>
     </w:p>
     <w:sectPr>
       <w:pgSz w:w="11906" w:h="16838"/>

</xml_diff>